<commit_message>
Updated with Marcs input
</commit_message>
<xml_diff>
--- a/Technical Report.docx
+++ b/Technical Report.docx
@@ -273,18 +273,7 @@
         <w:t>Title:</w:t>
       </w:r>
       <w:r>
-        <w:t xml:space="preserve"> Potential investment in marijuana </w:t>
-      </w:r>
-      <w:commentRangeStart w:id="0"/>
-      <w:r>
-        <w:t xml:space="preserve">dispensary </w:t>
-      </w:r>
-      <w:commentRangeEnd w:id="0"/>
-      <w:r>
-        <w:rPr>
-          <w:rStyle w:val="CommentReference"/>
-        </w:rPr>
-        <w:commentReference w:id="0"/>
+        <w:t xml:space="preserve"> Potential investment in marijuana dispensary </w:t>
       </w:r>
     </w:p>
     <w:p/>
@@ -309,43 +298,39 @@
         </w:rPr>
         <w:t xml:space="preserve"> </w:t>
       </w:r>
-      <w:r>
-        <w:t xml:space="preserve">We have been recruited by investment firm </w:t>
-      </w:r>
-      <w:del w:id="1" w:author="marc leslie" w:date="2021-06-16T09:14:00Z">
-        <w:r>
-          <w:delText xml:space="preserve">in order to </w:delText>
-        </w:r>
-      </w:del>
-      <w:r>
-        <w:t>seek</w:t>
-      </w:r>
-      <w:ins w:id="2" w:author="marc leslie" w:date="2021-06-16T09:14:00Z">
-        <w:r>
-          <w:t>ing</w:t>
-        </w:r>
-      </w:ins>
-      <w:r>
-        <w:t xml:space="preserve"> an opportunity to locate and create a lucrative dispensary.  An optimal location will be determined among one of the 34 states and</w:t>
-      </w:r>
-      <w:del w:id="3" w:author="marc leslie" w:date="2021-06-16T09:14:00Z">
-        <w:r>
-          <w:delText>/or</w:delText>
-        </w:r>
-      </w:del>
-      <w:r>
-        <w:t xml:space="preserve"> territories that have legalized recreational marijuana in order to turn a profit and return on investment.</w:t>
-      </w:r>
-    </w:p>
-    <w:p>
-      <w:pPr>
-        <w:rPr>
-          <w:b/>
-          <w:bCs/>
-        </w:rPr>
-      </w:pPr>
-    </w:p>
-    <w:p>
+    </w:p>
+    <w:p>
+      <w:pPr>
+        <w:rPr>
+          <w:b/>
+          <w:bCs/>
+        </w:rPr>
+      </w:pPr>
+      <w:r>
+        <w:t>We have been recruited by investment firm seek</w:t>
+      </w:r>
+      <w:r>
+        <w:t>ing</w:t>
+      </w:r>
+      <w:r>
+        <w:t xml:space="preserve"> an opportunity to locate and create a lucrative dispensary.  An optimal location will be determined among one of the 34 states and territories that have legalized recreational marijuana in order to turn a profit and return on investment.</w:t>
+      </w:r>
+    </w:p>
+    <w:p>
+      <w:pPr>
+        <w:rPr>
+          <w:b/>
+          <w:bCs/>
+        </w:rPr>
+      </w:pPr>
+    </w:p>
+    <w:p>
+      <w:pPr>
+        <w:rPr>
+          <w:b/>
+          <w:bCs/>
+        </w:rPr>
+      </w:pPr>
       <w:r>
         <w:rPr>
           <w:b/>
@@ -367,19 +352,17 @@
         </w:rPr>
         <w:t xml:space="preserve"> </w:t>
       </w:r>
-      <w:r>
-        <w:t xml:space="preserve">This report is composed of planning, research, and implementing factors that play a role in </w:t>
-      </w:r>
-      <w:del w:id="4" w:author="marc leslie" w:date="2021-06-16T09:14:00Z">
-        <w:r>
-          <w:delText>order to maximize</w:delText>
-        </w:r>
-      </w:del>
-      <w:ins w:id="5" w:author="marc leslie" w:date="2021-06-16T09:14:00Z">
-        <w:r>
-          <w:t>creating</w:t>
-        </w:r>
-      </w:ins>
+    </w:p>
+    <w:p>
+      <w:r>
+        <w:t xml:space="preserve">This </w:t>
+      </w:r>
+      <w:r>
+        <w:t xml:space="preserve">report is composed of planning, research, and implementing factors that play a role in </w:t>
+      </w:r>
+      <w:r>
+        <w:t>creating</w:t>
+      </w:r>
       <w:r>
         <w:t xml:space="preserve"> a successful dispensary. A variety of data set have been located that provide many variables to consider. </w:t>
       </w:r>
@@ -460,9 +443,6 @@
     <w:p>
       <w:pPr>
         <w:ind w:left="720"/>
-        <w:rPr>
-          <w:ins w:id="6" w:author="marc leslie" w:date="2021-06-16T09:15:00Z"/>
-        </w:rPr>
       </w:pPr>
       <w:r>
         <w:t xml:space="preserve">Data samples </w:t>
@@ -470,38 +450,18 @@
       <w:r>
         <w:t xml:space="preserve">(both raw and aggregate) </w:t>
       </w:r>
-      <w:del w:id="7" w:author="marc leslie" w:date="2021-06-16T09:15:00Z">
-        <w:r>
-          <w:delText>w</w:delText>
-        </w:r>
-        <w:r>
-          <w:delText xml:space="preserve">as </w:delText>
-        </w:r>
-      </w:del>
-      <w:ins w:id="8" w:author="marc leslie" w:date="2021-06-16T09:15:00Z">
-        <w:r>
-          <w:t>were</w:t>
-        </w:r>
-        <w:r>
-          <w:t xml:space="preserve"> </w:t>
-        </w:r>
-      </w:ins>
+      <w:r>
+        <w:t xml:space="preserve">were </w:t>
+      </w:r>
       <w:r>
         <w:t>explored</w:t>
       </w:r>
       <w:r>
         <w:t xml:space="preserve"> from </w:t>
       </w:r>
-      <w:del w:id="9" w:author="marc leslie" w:date="2021-06-16T09:16:00Z">
-        <w:r>
-          <w:delText>thirty-four</w:delText>
-        </w:r>
-      </w:del>
-      <w:ins w:id="10" w:author="marc leslie" w:date="2021-06-16T09:16:00Z">
-        <w:r>
-          <w:t>34</w:t>
-        </w:r>
-      </w:ins>
+      <w:r>
+        <w:t>34</w:t>
+      </w:r>
       <w:r>
         <w:t xml:space="preserve"> states and territories that have legalized marijuana. Research is driven by </w:t>
       </w:r>
@@ -511,58 +471,33 @@
       <w:r>
         <w:t xml:space="preserve"> Comma Separate</w:t>
       </w:r>
-      <w:ins w:id="11" w:author="marc leslie" w:date="2021-06-16T09:16:00Z">
-        <w:r>
-          <w:t>d</w:t>
-        </w:r>
-      </w:ins>
+      <w:r>
+        <w:t>d</w:t>
+      </w:r>
       <w:r>
         <w:t xml:space="preserve"> Values</w:t>
       </w:r>
-      <w:ins w:id="12" w:author="marc leslie" w:date="2021-06-16T09:16:00Z">
-        <w:r>
-          <w:t xml:space="preserve"> </w:t>
-        </w:r>
-      </w:ins>
+      <w:r>
+        <w:t xml:space="preserve"> </w:t>
+      </w:r>
       <w:r>
         <w:t>(.csv) files located from various State managed Department of Treasury websites. The .csv files provided data includ</w:t>
       </w:r>
-      <w:del w:id="13" w:author="marc leslie" w:date="2021-06-16T09:17:00Z">
-        <w:r>
-          <w:delText>ed</w:delText>
-        </w:r>
-      </w:del>
-      <w:ins w:id="14" w:author="marc leslie" w:date="2021-06-16T09:17:00Z">
-        <w:r>
-          <w:t>ing</w:t>
-        </w:r>
-      </w:ins>
+      <w:r>
+        <w:t>ing</w:t>
+      </w:r>
       <w:r>
         <w:t xml:space="preserve"> lines of revenue, taxable revenue, and sales. While some of these datasets </w:t>
       </w:r>
-      <w:del w:id="15" w:author="marc leslie" w:date="2021-06-16T09:17:00Z">
-        <w:r>
-          <w:delText>were dated</w:delText>
-        </w:r>
-      </w:del>
-      <w:ins w:id="16" w:author="marc leslie" w:date="2021-06-16T09:17:00Z">
-        <w:r>
-          <w:t>went</w:t>
-        </w:r>
-      </w:ins>
+      <w:r>
+        <w:t>went</w:t>
+      </w:r>
       <w:r>
         <w:t xml:space="preserve"> as far back </w:t>
       </w:r>
-      <w:del w:id="17" w:author="marc leslie" w:date="2021-06-16T09:17:00Z">
-        <w:r>
-          <w:delText>to</w:delText>
-        </w:r>
-      </w:del>
-      <w:ins w:id="18" w:author="marc leslie" w:date="2021-06-16T09:17:00Z">
-        <w:r>
-          <w:t>as</w:t>
-        </w:r>
-      </w:ins>
+      <w:r>
+        <w:t>as</w:t>
+      </w:r>
       <w:r>
         <w:t xml:space="preserve"> 2014, we focused on more recent data that included calendar years 2019 into 2021. </w:t>
       </w:r>
@@ -570,17 +505,11 @@
     <w:p>
       <w:pPr>
         <w:ind w:left="720"/>
-        <w:pPrChange w:id="19" w:author="marc leslie" w:date="2021-06-16T09:15:00Z">
-          <w:pPr/>
-        </w:pPrChange>
       </w:pPr>
     </w:p>
     <w:p>
       <w:pPr>
         <w:ind w:left="720"/>
-        <w:pPrChange w:id="20" w:author="marc leslie" w:date="2021-06-16T09:15:00Z">
-          <w:pPr/>
-        </w:pPrChange>
       </w:pPr>
       <w:r>
         <w:t xml:space="preserve">An additional dataset </w:t>
@@ -639,26 +568,13 @@
     <w:p>
       <w:pPr>
         <w:ind w:left="720"/>
-        <w:pPrChange w:id="21" w:author="marc leslie" w:date="2021-06-16T09:17:00Z">
-          <w:pPr/>
-        </w:pPrChange>
       </w:pPr>
       <w:r>
         <w:t xml:space="preserve">Data </w:t>
       </w:r>
-      <w:del w:id="22" w:author="marc leslie" w:date="2021-06-16T09:17:00Z">
-        <w:r>
-          <w:delText xml:space="preserve">was </w:delText>
-        </w:r>
-      </w:del>
-      <w:ins w:id="23" w:author="marc leslie" w:date="2021-06-16T09:17:00Z">
-        <w:r>
-          <w:t>were</w:t>
-        </w:r>
-        <w:r>
-          <w:t xml:space="preserve"> </w:t>
-        </w:r>
-      </w:ins>
+      <w:r>
+        <w:t xml:space="preserve">were </w:t>
+      </w:r>
       <w:r>
         <w:t xml:space="preserve">analyzed </w:t>
       </w:r>
@@ -704,35 +620,11 @@
       <w:r>
         <w:t xml:space="preserve">marijuana is legal. States that have not legalized the usage of marijuana </w:t>
       </w:r>
-      <w:del w:id="24" w:author="marc leslie" w:date="2021-06-16T09:18:00Z">
-        <w:r>
-          <w:delText xml:space="preserve">was </w:delText>
-        </w:r>
-      </w:del>
-      <w:ins w:id="25" w:author="marc leslie" w:date="2021-06-16T09:18:00Z">
-        <w:r>
-          <w:t>were</w:t>
-        </w:r>
-        <w:r>
-          <w:t xml:space="preserve"> </w:t>
-        </w:r>
-      </w:ins>
-      <w:r>
-        <w:t xml:space="preserve">scrubbed and not used. Census data was accessed and </w:t>
-      </w:r>
-      <w:commentRangeStart w:id="26"/>
-      <w:r>
-        <w:t xml:space="preserve">scrubbed </w:t>
-      </w:r>
-      <w:commentRangeEnd w:id="26"/>
-      <w:r>
-        <w:rPr>
-          <w:rStyle w:val="CommentReference"/>
-        </w:rPr>
-        <w:commentReference w:id="26"/>
-      </w:r>
-      <w:r>
-        <w:t xml:space="preserve">in order to simulate the population only in states and territories that allow the recreational use of marijuana. Due to the quality of data, the focus was narrowed to Massachusetts, California, and Colorado. </w:t>
+      <w:r>
+        <w:t xml:space="preserve">were </w:t>
+      </w:r>
+      <w:r>
+        <w:t xml:space="preserve">scrubbed and not used. Census data was accessed and scrubbed in order to simulate the population only in states and territories that allow the recreational use of marijuana. Due to the quality of data, the focus was narrowed to Massachusetts, California, and Colorado. </w:t>
       </w:r>
     </w:p>
     <w:p>
@@ -773,49 +665,15 @@
         <w:lastRenderedPageBreak/>
         <w:t xml:space="preserve">Data </w:t>
       </w:r>
-      <w:del w:id="27" w:author="marc leslie" w:date="2021-06-16T09:18:00Z">
-        <w:r>
-          <w:delText xml:space="preserve">was </w:delText>
-        </w:r>
-      </w:del>
-      <w:ins w:id="28" w:author="marc leslie" w:date="2021-06-16T09:18:00Z">
-        <w:r>
-          <w:t>were</w:t>
-        </w:r>
-        <w:r>
-          <w:t xml:space="preserve"> </w:t>
-        </w:r>
-      </w:ins>
-      <w:r>
-        <w:t xml:space="preserve">fluid and </w:t>
-      </w:r>
-      <w:commentRangeStart w:id="29"/>
-      <w:r>
-        <w:t>seamlessly</w:t>
-      </w:r>
-      <w:commentRangeEnd w:id="29"/>
-      <w:r>
-        <w:rPr>
-          <w:rStyle w:val="CommentReference"/>
-        </w:rPr>
-        <w:commentReference w:id="29"/>
-      </w:r>
-      <w:r>
-        <w:t xml:space="preserve">. The team </w:t>
-      </w:r>
-      <w:del w:id="30" w:author="marc leslie" w:date="2021-06-16T09:18:00Z">
-        <w:r>
-          <w:delText xml:space="preserve">was able to </w:delText>
-        </w:r>
-      </w:del>
-      <w:r>
-        <w:t>determine</w:t>
-      </w:r>
-      <w:ins w:id="31" w:author="marc leslie" w:date="2021-06-16T09:18:00Z">
-        <w:r>
-          <w:t>d</w:t>
-        </w:r>
-      </w:ins>
+      <w:r>
+        <w:t xml:space="preserve">were </w:t>
+      </w:r>
+      <w:r>
+        <w:t>fluid and seamless. The team determine</w:t>
+      </w:r>
+      <w:r>
+        <w:t>d</w:t>
+      </w:r>
       <w:r>
         <w:t xml:space="preserve"> the final numbers based on states revenue lines, taxable and sales funds. By combining the census data for the target states, a conclusion has been drawn.</w:t>
       </w:r>
@@ -829,6 +687,12 @@
       </w:pPr>
     </w:p>
     <w:p>
+      <w:pPr>
+        <w:rPr>
+          <w:b/>
+          <w:bCs/>
+        </w:rPr>
+      </w:pPr>
       <w:r>
         <w:rPr>
           <w:b/>
@@ -857,89 +721,49 @@
         </w:rPr>
         <w:t xml:space="preserve"> </w:t>
       </w:r>
-      <w:r>
-        <w:t xml:space="preserve">If done correctly in the right state, this investment is </w:t>
-      </w:r>
-      <w:del w:id="32" w:author="marc leslie" w:date="2021-06-16T09:18:00Z">
-        <w:r>
-          <w:delText xml:space="preserve">a </w:delText>
-        </w:r>
-      </w:del>
-      <w:r>
-        <w:t>sound</w:t>
-      </w:r>
-      <w:del w:id="33" w:author="marc leslie" w:date="2021-06-16T09:18:00Z">
-        <w:r>
-          <w:delText xml:space="preserve"> one</w:delText>
-        </w:r>
-      </w:del>
-      <w:r>
-        <w:t>. Money is needed up front to cover application and licensures fees. Materials are also consider</w:t>
-      </w:r>
-      <w:ins w:id="34" w:author="marc leslie" w:date="2021-06-16T09:19:00Z">
-        <w:r>
-          <w:t>ed</w:t>
-        </w:r>
-      </w:ins>
-      <w:del w:id="35" w:author="marc leslie" w:date="2021-06-16T09:19:00Z">
-        <w:r>
-          <w:delText>ing</w:delText>
-        </w:r>
-      </w:del>
+    </w:p>
+    <w:p>
+      <w:r>
+        <w:t>If done correctly in the right state, this investment is sound. Money is needed up front to cover application and licensures fees. Materials are also consider</w:t>
+      </w:r>
+      <w:r>
+        <w:t>ed</w:t>
+      </w:r>
       <w:r>
         <w:t xml:space="preserve"> in the initial investment. Over</w:t>
       </w:r>
-      <w:ins w:id="36" w:author="marc leslie" w:date="2021-06-16T09:19:00Z">
-        <w:r>
-          <w:t xml:space="preserve"> </w:t>
-        </w:r>
-      </w:ins>
+      <w:r>
+        <w:t xml:space="preserve"> </w:t>
+      </w:r>
       <w:r>
         <w:t xml:space="preserve">time, money will </w:t>
       </w:r>
-      <w:commentRangeStart w:id="37"/>
-      <w:r>
-        <w:t>turn</w:t>
-      </w:r>
-      <w:commentRangeEnd w:id="37"/>
-      <w:r>
-        <w:rPr>
-          <w:rStyle w:val="CommentReference"/>
-        </w:rPr>
-        <w:commentReference w:id="37"/>
+      <w:r>
+        <w:t>be made</w:t>
       </w:r>
       <w:r>
         <w:t xml:space="preserve">, and the dispensary will become </w:t>
       </w:r>
-      <w:del w:id="38" w:author="marc leslie" w:date="2021-06-16T09:19:00Z">
-        <w:r>
-          <w:delText xml:space="preserve">a </w:delText>
-        </w:r>
-      </w:del>
-      <w:r>
-        <w:t xml:space="preserve">profitable </w:t>
-      </w:r>
-      <w:del w:id="39" w:author="marc leslie" w:date="2021-06-16T09:19:00Z">
-        <w:r>
-          <w:delText>one</w:delText>
-        </w:r>
-      </w:del>
-      <w:r>
-        <w:t xml:space="preserve">. </w:t>
-      </w:r>
-    </w:p>
-    <w:p>
-      <w:pPr>
-        <w:rPr>
-          <w:b/>
-          <w:bCs/>
-        </w:rPr>
-      </w:pPr>
-    </w:p>
-    <w:p>
-      <w:pPr>
-        <w:rPr>
-          <w:ins w:id="40" w:author="marc leslie" w:date="2021-06-16T09:19:00Z"/>
+      <w:proofErr w:type="gramStart"/>
+      <w:r>
+        <w:t>profitable .</w:t>
+      </w:r>
+      <w:proofErr w:type="gramEnd"/>
+      <w:r>
+        <w:t xml:space="preserve"> </w:t>
+      </w:r>
+    </w:p>
+    <w:p>
+      <w:pPr>
+        <w:rPr>
+          <w:b/>
+          <w:bCs/>
+        </w:rPr>
+      </w:pPr>
+    </w:p>
+    <w:p>
+      <w:pPr>
+        <w:rPr>
           <w:b/>
           <w:bCs/>
         </w:rPr>
@@ -972,62 +796,72 @@
         </w:rPr>
         <w:t xml:space="preserve"> </w:t>
       </w:r>
+    </w:p>
+    <w:p>
+      <w:pPr>
+        <w:rPr>
+          <w:b/>
+          <w:bCs/>
+        </w:rPr>
+      </w:pPr>
       <w:r>
         <w:t xml:space="preserve">Data </w:t>
       </w:r>
-      <w:del w:id="41" w:author="marc leslie" w:date="2021-06-16T09:19:00Z">
-        <w:r>
-          <w:delText xml:space="preserve">is </w:delText>
-        </w:r>
-      </w:del>
-      <w:ins w:id="42" w:author="marc leslie" w:date="2021-06-16T09:19:00Z">
-        <w:r>
-          <w:t>are</w:t>
-        </w:r>
-        <w:r>
-          <w:t xml:space="preserve"> </w:t>
-        </w:r>
-      </w:ins>
+      <w:r>
+        <w:t xml:space="preserve">are </w:t>
+      </w:r>
       <w:r>
         <w:t>updated either quarterly, monthly, or daily</w:t>
       </w:r>
-      <w:ins w:id="43" w:author="marc leslie" w:date="2021-06-16T09:19:00Z">
-        <w:r>
-          <w:t>, depending on</w:t>
-        </w:r>
-      </w:ins>
-      <w:del w:id="44" w:author="marc leslie" w:date="2021-06-16T09:19:00Z">
-        <w:r>
-          <w:delText xml:space="preserve"> in</w:delText>
-        </w:r>
-      </w:del>
+      <w:r>
+        <w:t>, depending on</w:t>
+      </w:r>
       <w:r>
         <w:t xml:space="preserve"> </w:t>
       </w:r>
-      <w:ins w:id="45" w:author="marc leslie" w:date="2021-06-16T09:19:00Z">
-        <w:r>
-          <w:t xml:space="preserve">the </w:t>
-        </w:r>
-      </w:ins>
-      <w:del w:id="46" w:author="marc leslie" w:date="2021-06-16T09:19:00Z">
-        <w:r>
-          <w:delText xml:space="preserve">some </w:delText>
-        </w:r>
-      </w:del>
-      <w:r>
-        <w:t>state</w:t>
-      </w:r>
-      <w:del w:id="47" w:author="marc leslie" w:date="2021-06-16T09:19:00Z">
-        <w:r>
-          <w:delText>s</w:delText>
-        </w:r>
-      </w:del>
-      <w:r>
-        <w:t>. Also, some states regulate dispensaries differently. T</w:t>
-      </w:r>
-      <w:commentRangeStart w:id="48"/>
-      <w:r>
-        <w:t xml:space="preserve">herefore, it is in the best interest to be patient. </w:t>
+      <w:r>
+        <w:t xml:space="preserve">the </w:t>
+      </w:r>
+      <w:r>
+        <w:t>state. Also, some states regulate dispensaries differently.</w:t>
+      </w:r>
+      <w:r>
+        <w:t xml:space="preserve">  Further research into the state regulations would be a necessity. </w:t>
+      </w:r>
+    </w:p>
+    <w:p>
+      <w:pPr>
+        <w:rPr>
+          <w:b/>
+          <w:bCs/>
+        </w:rPr>
+      </w:pPr>
+    </w:p>
+    <w:p>
+      <w:r>
+        <w:t>We recommend m</w:t>
+      </w:r>
+      <w:r>
+        <w:t>ore money and time to provide a more accurate picture</w:t>
+      </w:r>
+      <w:r>
+        <w:t xml:space="preserve"> by deploying field researchers to better understand the market. </w:t>
+      </w:r>
+    </w:p>
+    <w:p/>
+    <w:p>
+      <w:pPr>
+        <w:rPr>
+          <w:b/>
+          <w:bCs/>
+        </w:rPr>
+      </w:pPr>
+      <w:r>
+        <w:rPr>
+          <w:b/>
+          <w:bCs/>
+        </w:rPr>
+        <w:t>6: Future Enhancements:</w:t>
       </w:r>
       <w:r>
         <w:rPr>
@@ -1036,57 +870,8 @@
         </w:rPr>
         <w:t xml:space="preserve"> </w:t>
       </w:r>
-      <w:commentRangeEnd w:id="48"/>
-      <w:r>
-        <w:rPr>
-          <w:rStyle w:val="CommentReference"/>
-        </w:rPr>
-        <w:commentReference w:id="48"/>
-      </w:r>
-    </w:p>
-    <w:p>
-      <w:pPr>
-        <w:rPr>
-          <w:b/>
-          <w:bCs/>
-        </w:rPr>
-      </w:pPr>
-    </w:p>
-    <w:p>
-      <w:r>
-        <w:t>We recommend m</w:t>
-      </w:r>
-      <w:r>
-        <w:t>ore money and time to provide a more accurate picture</w:t>
-      </w:r>
-      <w:r>
-        <w:t xml:space="preserve"> by deploying field researchers to better understand the market</w:t>
-      </w:r>
-      <w:del w:id="49" w:author="marc leslie" w:date="2021-06-16T09:20:00Z">
-        <w:r>
-          <w:delText>, itself</w:delText>
-        </w:r>
-      </w:del>
-      <w:r>
-        <w:t xml:space="preserve">. </w:t>
-      </w:r>
-    </w:p>
-    <w:p/>
-    <w:p>
-      <w:r>
-        <w:rPr>
-          <w:b/>
-          <w:bCs/>
-        </w:rPr>
-        <w:t>6: Future Enhancements:</w:t>
-      </w:r>
-      <w:r>
-        <w:rPr>
-          <w:b/>
-          <w:bCs/>
-        </w:rPr>
-        <w:t xml:space="preserve"> </w:t>
-      </w:r>
+    </w:p>
+    <w:p>
       <w:r>
         <w:t>With</w:t>
       </w:r>
@@ -1126,21 +911,9 @@
       <w:r>
         <w:t>development to create data scrapes for known datasets</w:t>
       </w:r>
-      <w:ins w:id="50" w:author="marc leslie" w:date="2021-06-16T09:20:00Z">
-        <w:r>
-          <w:t xml:space="preserve">, </w:t>
-        </w:r>
-      </w:ins>
-      <w:del w:id="51" w:author="marc leslie" w:date="2021-06-16T09:20:00Z">
-        <w:r>
-          <w:delText>. A</w:delText>
-        </w:r>
-      </w:del>
-      <w:ins w:id="52" w:author="marc leslie" w:date="2021-06-16T09:20:00Z">
-        <w:r>
-          <w:t>a</w:t>
-        </w:r>
-      </w:ins>
+      <w:r>
+        <w:t>, a</w:t>
+      </w:r>
       <w:r>
         <w:t>utomating the pulling of data into our system.</w:t>
       </w:r>
@@ -1154,15 +927,7 @@
         </w:numPr>
       </w:pPr>
       <w:r>
-        <w:t xml:space="preserve">As states start to legalize cannabis, we can routinely check for any data those states may provide.  This allows us to configure ingestion of their data into our process, once </w:t>
-      </w:r>
-      <w:del w:id="53" w:author="marc leslie" w:date="2021-06-16T09:21:00Z">
-        <w:r>
-          <w:delText xml:space="preserve">the data is </w:delText>
-        </w:r>
-      </w:del>
-      <w:r>
-        <w:t>available.</w:t>
+        <w:t>As states start to legalize cannabis, we can routinely check for any data those states may provide.  This allows us to configure ingestion of their data into our process, once available.</w:t>
       </w:r>
       <w:r>
         <w:t xml:space="preserve"> </w:t>
@@ -1179,83 +944,44 @@
       <w:r>
         <w:t>Enhance ou</w:t>
       </w:r>
-      <w:del w:id="54" w:author="marc leslie" w:date="2021-06-16T09:22:00Z">
-        <w:r>
-          <w:delText>t</w:delText>
-        </w:r>
-      </w:del>
-      <w:ins w:id="55" w:author="marc leslie" w:date="2021-06-16T09:22:00Z">
-        <w:r>
-          <w:t>r</w:t>
-        </w:r>
-      </w:ins>
+      <w:r>
+        <w:t>r</w:t>
+      </w:r>
       <w:r>
         <w:t xml:space="preserve"> data</w:t>
       </w:r>
-      <w:ins w:id="56" w:author="marc leslie" w:date="2021-06-16T09:22:00Z">
-        <w:r>
-          <w:t xml:space="preserve"> </w:t>
-        </w:r>
-      </w:ins>
+      <w:r>
+        <w:t xml:space="preserve"> </w:t>
+      </w:r>
       <w:r>
         <w:t xml:space="preserve">model, </w:t>
       </w:r>
-      <w:ins w:id="57" w:author="marc leslie" w:date="2021-06-16T09:22:00Z">
-        <w:r>
-          <w:t xml:space="preserve">for </w:t>
-        </w:r>
-      </w:ins>
+      <w:r>
+        <w:t xml:space="preserve">for </w:t>
+      </w:r>
       <w:r>
         <w:t>example</w:t>
       </w:r>
       <w:r>
         <w:t xml:space="preserve"> </w:t>
       </w:r>
-      <w:ins w:id="58" w:author="marc leslie" w:date="2021-06-16T09:22:00Z">
-        <w:r>
-          <w:t xml:space="preserve">by unpivoting </w:t>
-        </w:r>
-      </w:ins>
+      <w:r>
+        <w:t xml:space="preserve">by unpivoting </w:t>
+      </w:r>
       <w:r>
         <w:t xml:space="preserve">the Census </w:t>
       </w:r>
       <w:r>
         <w:t>table</w:t>
       </w:r>
-      <w:ins w:id="59" w:author="marc leslie" w:date="2021-06-16T09:22:00Z">
-        <w:r>
-          <w:t xml:space="preserve"> </w:t>
-        </w:r>
-      </w:ins>
-      <w:del w:id="60" w:author="marc leslie" w:date="2021-06-16T09:22:00Z">
-        <w:r>
-          <w:delText xml:space="preserve">, </w:delText>
-        </w:r>
-      </w:del>
+      <w:r>
+        <w:t xml:space="preserve"> </w:t>
+      </w:r>
       <w:r>
         <w:t xml:space="preserve">to </w:t>
       </w:r>
-      <w:del w:id="61" w:author="marc leslie" w:date="2021-06-16T09:22:00Z">
-        <w:r>
-          <w:delText>unpivot data</w:delText>
-        </w:r>
-        <w:r>
-          <w:delText>,</w:delText>
-        </w:r>
-        <w:r>
-          <w:delText xml:space="preserve"> </w:delText>
-        </w:r>
-      </w:del>
-      <w:r>
-        <w:t>allow</w:t>
-      </w:r>
-      <w:del w:id="62" w:author="marc leslie" w:date="2021-06-16T09:23:00Z">
-        <w:r>
-          <w:delText>ing us</w:delText>
-        </w:r>
-      </w:del>
-      <w:r>
-        <w:t xml:space="preserve"> better data ingestion</w:t>
+      <w:r>
+        <w:t>allow better data ingestion</w:t>
       </w:r>
       <w:r>
         <w:t xml:space="preserve"> and analysis</w:t>
@@ -1276,126 +1002,6 @@
 </w:document>
 </file>
 
-<file path=word/comments.xml><?xml version="1.0" encoding="utf-8"?>
-<w:comments xmlns:wpc="http://schemas.microsoft.com/office/word/2010/wordprocessingCanvas" xmlns:cx="http://schemas.microsoft.com/office/drawing/2014/chartex" xmlns:cx1="http://schemas.microsoft.com/office/drawing/2015/9/8/chartex" xmlns:cx2="http://schemas.microsoft.com/office/drawing/2015/10/21/chartex" xmlns:cx3="http://schemas.microsoft.com/office/drawing/2016/5/9/chartex" xmlns:cx4="http://schemas.microsoft.com/office/drawing/2016/5/10/chartex" xmlns:cx5="http://schemas.microsoft.com/office/drawing/2016/5/11/chartex" xmlns:cx6="http://schemas.microsoft.com/office/drawing/2016/5/12/chartex" xmlns:cx7="http://schemas.microsoft.com/office/drawing/2016/5/13/chartex" xmlns:cx8="http://schemas.microsoft.com/office/drawing/2016/5/14/chartex" xmlns:mc="http://schemas.openxmlformats.org/markup-compatibility/2006" xmlns:aink="http://schemas.microsoft.com/office/drawing/2016/ink" xmlns:am3d="http://schemas.microsoft.com/office/drawing/2017/model3d" xmlns:o="urn:schemas-microsoft-com:office:office" xmlns:r="http://schemas.openxmlformats.org/officeDocument/2006/relationships" xmlns:m="http://schemas.openxmlformats.org/officeDocument/2006/math" xmlns:v="urn:schemas-microsoft-com:vml" xmlns:wp14="http://schemas.microsoft.com/office/word/2010/wordprocessingDrawing" xmlns:wp="http://schemas.openxmlformats.org/drawingml/2006/wordprocessingDrawing" xmlns:w10="urn:schemas-microsoft-com:office:word" xmlns:w="http://schemas.openxmlformats.org/wordprocessingml/2006/main" xmlns:w14="http://schemas.microsoft.com/office/word/2010/wordml" xmlns:w15="http://schemas.microsoft.com/office/word/2012/wordml" xmlns:w16cex="http://schemas.microsoft.com/office/word/2018/wordml/cex" xmlns:w16cid="http://schemas.microsoft.com/office/word/2016/wordml/cid" xmlns:w16="http://schemas.microsoft.com/office/word/2018/wordml" xmlns:w16sdtdh="http://schemas.microsoft.com/office/word/2020/wordml/sdtdatahash" xmlns:w16se="http://schemas.microsoft.com/office/word/2015/wordml/symex" xmlns:wpg="http://schemas.microsoft.com/office/word/2010/wordprocessingGroup" xmlns:wpi="http://schemas.microsoft.com/office/word/2010/wordprocessingInk" xmlns:wne="http://schemas.microsoft.com/office/word/2006/wordml" xmlns:wps="http://schemas.microsoft.com/office/word/2010/wordprocessingShape" mc:Ignorable="w14 w15 w16se w16cid w16 w16cex w16sdtdh wp14">
-  <w:comment w:id="0" w:author="marc leslie" w:date="2021-06-16T09:14:00Z" w:initials="ml">
-    <w:p>
-      <w:pPr>
-        <w:pStyle w:val="CommentText"/>
-      </w:pPr>
-      <w:r>
-        <w:rPr>
-          <w:rStyle w:val="CommentReference"/>
-        </w:rPr>
-        <w:annotationRef/>
-      </w:r>
-      <w:r>
-        <w:t>Some sections have the section name and the text on the same line, and some have the text start on the next line.  I would just be consistent and do them all the same way.</w:t>
-      </w:r>
-    </w:p>
-  </w:comment>
-  <w:comment w:id="26" w:author="marc leslie" w:date="2021-06-16T09:18:00Z" w:initials="ml">
-    <w:p>
-      <w:pPr>
-        <w:pStyle w:val="CommentText"/>
-      </w:pPr>
-      <w:r>
-        <w:rPr>
-          <w:rStyle w:val="CommentReference"/>
-        </w:rPr>
-        <w:annotationRef/>
-      </w:r>
-      <w:r>
-        <w:t>Not really – those states are still in the census file</w:t>
-      </w:r>
-    </w:p>
-    <w:p>
-      <w:pPr>
-        <w:pStyle w:val="CommentText"/>
-      </w:pPr>
-    </w:p>
-  </w:comment>
-  <w:comment w:id="29" w:author="marc leslie" w:date="2021-06-16T09:18:00Z" w:initials="ml">
-    <w:p>
-      <w:pPr>
-        <w:pStyle w:val="CommentText"/>
-      </w:pPr>
-      <w:r>
-        <w:rPr>
-          <w:rStyle w:val="CommentReference"/>
-        </w:rPr>
-        <w:annotationRef/>
-      </w:r>
-      <w:r>
-        <w:t>Is this missing a word at the end?</w:t>
-      </w:r>
-    </w:p>
-  </w:comment>
-  <w:comment w:id="37" w:author="marc leslie" w:date="2021-06-16T09:19:00Z" w:initials="ml">
-    <w:p>
-      <w:pPr>
-        <w:pStyle w:val="CommentText"/>
-      </w:pPr>
-      <w:r>
-        <w:rPr>
-          <w:rStyle w:val="CommentReference"/>
-        </w:rPr>
-        <w:annotationRef/>
-      </w:r>
-      <w:r>
-        <w:t>??</w:t>
-      </w:r>
-    </w:p>
-  </w:comment>
-  <w:comment w:id="48" w:author="marc leslie" w:date="2021-06-16T09:20:00Z" w:initials="ml">
-    <w:p>
-      <w:pPr>
-        <w:pStyle w:val="CommentText"/>
-      </w:pPr>
-      <w:r>
-        <w:rPr>
-          <w:rStyle w:val="CommentReference"/>
-        </w:rPr>
-        <w:annotationRef/>
-      </w:r>
-      <w:r>
-        <w:t>Not sure what this means</w:t>
-      </w:r>
-    </w:p>
-  </w:comment>
-</w:comments>
-</file>
-
-<file path=word/commentsExtended.xml><?xml version="1.0" encoding="utf-8"?>
-<w15:commentsEx xmlns:wpc="http://schemas.microsoft.com/office/word/2010/wordprocessingCanvas" xmlns:cx="http://schemas.microsoft.com/office/drawing/2014/chartex" xmlns:cx1="http://schemas.microsoft.com/office/drawing/2015/9/8/chartex" xmlns:cx2="http://schemas.microsoft.com/office/drawing/2015/10/21/chartex" xmlns:cx3="http://schemas.microsoft.com/office/drawing/2016/5/9/chartex" xmlns:cx4="http://schemas.microsoft.com/office/drawing/2016/5/10/chartex" xmlns:cx5="http://schemas.microsoft.com/office/drawing/2016/5/11/chartex" xmlns:cx6="http://schemas.microsoft.com/office/drawing/2016/5/12/chartex" xmlns:cx7="http://schemas.microsoft.com/office/drawing/2016/5/13/chartex" xmlns:cx8="http://schemas.microsoft.com/office/drawing/2016/5/14/chartex" xmlns:mc="http://schemas.openxmlformats.org/markup-compatibility/2006" xmlns:aink="http://schemas.microsoft.com/office/drawing/2016/ink" xmlns:am3d="http://schemas.microsoft.com/office/drawing/2017/model3d" xmlns:o="urn:schemas-microsoft-com:office:office" xmlns:r="http://schemas.openxmlformats.org/officeDocument/2006/relationships" xmlns:m="http://schemas.openxmlformats.org/officeDocument/2006/math" xmlns:v="urn:schemas-microsoft-com:vml" xmlns:wp14="http://schemas.microsoft.com/office/word/2010/wordprocessingDrawing" xmlns:wp="http://schemas.openxmlformats.org/drawingml/2006/wordprocessingDrawing" xmlns:w10="urn:schemas-microsoft-com:office:word" xmlns:w="http://schemas.openxmlformats.org/wordprocessingml/2006/main" xmlns:w14="http://schemas.microsoft.com/office/word/2010/wordml" xmlns:w15="http://schemas.microsoft.com/office/word/2012/wordml" xmlns:w16cex="http://schemas.microsoft.com/office/word/2018/wordml/cex" xmlns:w16cid="http://schemas.microsoft.com/office/word/2016/wordml/cid" xmlns:w16="http://schemas.microsoft.com/office/word/2018/wordml" xmlns:w16sdtdh="http://schemas.microsoft.com/office/word/2020/wordml/sdtdatahash" xmlns:w16se="http://schemas.microsoft.com/office/word/2015/wordml/symex" xmlns:wpg="http://schemas.microsoft.com/office/word/2010/wordprocessingGroup" xmlns:wpi="http://schemas.microsoft.com/office/word/2010/wordprocessingInk" xmlns:wne="http://schemas.microsoft.com/office/word/2006/wordml" xmlns:wps="http://schemas.microsoft.com/office/word/2010/wordprocessingShape" mc:Ignorable="w14 w15 w16se w16cid w16 w16cex w16sdtdh wp14">
-  <w15:commentEx w15:paraId="142EB14B" w15:done="0"/>
-  <w15:commentEx w15:paraId="3B5FC5FE" w15:done="0"/>
-  <w15:commentEx w15:paraId="6C2181C4" w15:done="0"/>
-  <w15:commentEx w15:paraId="42C5545D" w15:done="0"/>
-  <w15:commentEx w15:paraId="1B88C102" w15:done="0"/>
-</w15:commentsEx>
-</file>
-
-<file path=word/commentsExtensible.xml><?xml version="1.0" encoding="utf-8"?>
-<w16cex:commentsExtensible xmlns:wpc="http://schemas.microsoft.com/office/word/2010/wordprocessingCanvas" xmlns:cx="http://schemas.microsoft.com/office/drawing/2014/chartex" xmlns:cx1="http://schemas.microsoft.com/office/drawing/2015/9/8/chartex" xmlns:cx2="http://schemas.microsoft.com/office/drawing/2015/10/21/chartex" xmlns:cx3="http://schemas.microsoft.com/office/drawing/2016/5/9/chartex" xmlns:cx4="http://schemas.microsoft.com/office/drawing/2016/5/10/chartex" xmlns:cx5="http://schemas.microsoft.com/office/drawing/2016/5/11/chartex" xmlns:cx6="http://schemas.microsoft.com/office/drawing/2016/5/12/chartex" xmlns:cx7="http://schemas.microsoft.com/office/drawing/2016/5/13/chartex" xmlns:cx8="http://schemas.microsoft.com/office/drawing/2016/5/14/chartex" xmlns:mc="http://schemas.openxmlformats.org/markup-compatibility/2006" xmlns:aink="http://schemas.microsoft.com/office/drawing/2016/ink" xmlns:am3d="http://schemas.microsoft.com/office/drawing/2017/model3d" xmlns:o="urn:schemas-microsoft-com:office:office" xmlns:r="http://schemas.openxmlformats.org/officeDocument/2006/relationships" xmlns:m="http://schemas.openxmlformats.org/officeDocument/2006/math" xmlns:v="urn:schemas-microsoft-com:vml" xmlns:wp14="http://schemas.microsoft.com/office/word/2010/wordprocessingDrawing" xmlns:wp="http://schemas.openxmlformats.org/drawingml/2006/wordprocessingDrawing" xmlns:w10="urn:schemas-microsoft-com:office:word" xmlns:w="http://schemas.openxmlformats.org/wordprocessingml/2006/main" xmlns:w14="http://schemas.microsoft.com/office/word/2010/wordml" xmlns:w15="http://schemas.microsoft.com/office/word/2012/wordml" xmlns:w16cex="http://schemas.microsoft.com/office/word/2018/wordml/cex" xmlns:w16cid="http://schemas.microsoft.com/office/word/2016/wordml/cid" xmlns:w16="http://schemas.microsoft.com/office/word/2018/wordml" xmlns:w16sdtdh="http://schemas.microsoft.com/office/word/2020/wordml/sdtdatahash" xmlns:w16se="http://schemas.microsoft.com/office/word/2015/wordml/symex" xmlns:wpg="http://schemas.microsoft.com/office/word/2010/wordprocessingGroup" xmlns:wpi="http://schemas.microsoft.com/office/word/2010/wordprocessingInk" xmlns:wne="http://schemas.microsoft.com/office/word/2006/wordml" xmlns:wps="http://schemas.microsoft.com/office/word/2010/wordprocessingShape" mc:Ignorable="w14 w15 w16se w16cid w16 w16cex w16sdtdh wp14">
-  <w16cex:commentExtensible w16cex:durableId="24743F62" w16cex:dateUtc="2021-06-16T13:14:00Z"/>
-  <w16cex:commentExtensible w16cex:durableId="24744056" w16cex:dateUtc="2021-06-16T13:18:00Z"/>
-  <w16cex:commentExtensible w16cex:durableId="24744065" w16cex:dateUtc="2021-06-16T13:18:00Z"/>
-  <w16cex:commentExtensible w16cex:durableId="24744096" w16cex:dateUtc="2021-06-16T13:19:00Z"/>
-  <w16cex:commentExtensible w16cex:durableId="247440C1" w16cex:dateUtc="2021-06-16T13:20:00Z"/>
-</w16cex:commentsExtensible>
-</file>
-
-<file path=word/commentsIds.xml><?xml version="1.0" encoding="utf-8"?>
-<w16cid:commentsIds xmlns:wpc="http://schemas.microsoft.com/office/word/2010/wordprocessingCanvas" xmlns:cx="http://schemas.microsoft.com/office/drawing/2014/chartex" xmlns:cx1="http://schemas.microsoft.com/office/drawing/2015/9/8/chartex" xmlns:cx2="http://schemas.microsoft.com/office/drawing/2015/10/21/chartex" xmlns:cx3="http://schemas.microsoft.com/office/drawing/2016/5/9/chartex" xmlns:cx4="http://schemas.microsoft.com/office/drawing/2016/5/10/chartex" xmlns:cx5="http://schemas.microsoft.com/office/drawing/2016/5/11/chartex" xmlns:cx6="http://schemas.microsoft.com/office/drawing/2016/5/12/chartex" xmlns:cx7="http://schemas.microsoft.com/office/drawing/2016/5/13/chartex" xmlns:cx8="http://schemas.microsoft.com/office/drawing/2016/5/14/chartex" xmlns:mc="http://schemas.openxmlformats.org/markup-compatibility/2006" xmlns:aink="http://schemas.microsoft.com/office/drawing/2016/ink" xmlns:am3d="http://schemas.microsoft.com/office/drawing/2017/model3d" xmlns:o="urn:schemas-microsoft-com:office:office" xmlns:r="http://schemas.openxmlformats.org/officeDocument/2006/relationships" xmlns:m="http://schemas.openxmlformats.org/officeDocument/2006/math" xmlns:v="urn:schemas-microsoft-com:vml" xmlns:wp14="http://schemas.microsoft.com/office/word/2010/wordprocessingDrawing" xmlns:wp="http://schemas.openxmlformats.org/drawingml/2006/wordprocessingDrawing" xmlns:w10="urn:schemas-microsoft-com:office:word" xmlns:w="http://schemas.openxmlformats.org/wordprocessingml/2006/main" xmlns:w14="http://schemas.microsoft.com/office/word/2010/wordml" xmlns:w15="http://schemas.microsoft.com/office/word/2012/wordml" xmlns:w16cex="http://schemas.microsoft.com/office/word/2018/wordml/cex" xmlns:w16cid="http://schemas.microsoft.com/office/word/2016/wordml/cid" xmlns:w16="http://schemas.microsoft.com/office/word/2018/wordml" xmlns:w16sdtdh="http://schemas.microsoft.com/office/word/2020/wordml/sdtdatahash" xmlns:w16se="http://schemas.microsoft.com/office/word/2015/wordml/symex" xmlns:wpg="http://schemas.microsoft.com/office/word/2010/wordprocessingGroup" xmlns:wpi="http://schemas.microsoft.com/office/word/2010/wordprocessingInk" xmlns:wne="http://schemas.microsoft.com/office/word/2006/wordml" xmlns:wps="http://schemas.microsoft.com/office/word/2010/wordprocessingShape" mc:Ignorable="w14 w15 w16se w16cid w16 w16cex w16sdtdh wp14">
-  <w16cid:commentId w16cid:paraId="142EB14B" w16cid:durableId="24743F62"/>
-  <w16cid:commentId w16cid:paraId="3B5FC5FE" w16cid:durableId="24744056"/>
-  <w16cid:commentId w16cid:paraId="6C2181C4" w16cid:durableId="24744065"/>
-  <w16cid:commentId w16cid:paraId="42C5545D" w16cid:durableId="24744096"/>
-  <w16cid:commentId w16cid:paraId="1B88C102" w16cid:durableId="247440C1"/>
-</w16cid:commentsIds>
-</file>
-
 <file path=word/numbering.xml><?xml version="1.0" encoding="utf-8"?>
 <w:numbering xmlns:wpc="http://schemas.microsoft.com/office/word/2010/wordprocessingCanvas" xmlns:cx="http://schemas.microsoft.com/office/drawing/2014/chartex" xmlns:cx1="http://schemas.microsoft.com/office/drawing/2015/9/8/chartex" xmlns:cx2="http://schemas.microsoft.com/office/drawing/2015/10/21/chartex" xmlns:cx3="http://schemas.microsoft.com/office/drawing/2016/5/9/chartex" xmlns:cx4="http://schemas.microsoft.com/office/drawing/2016/5/10/chartex" xmlns:cx5="http://schemas.microsoft.com/office/drawing/2016/5/11/chartex" xmlns:cx6="http://schemas.microsoft.com/office/drawing/2016/5/12/chartex" xmlns:cx7="http://schemas.microsoft.com/office/drawing/2016/5/13/chartex" xmlns:cx8="http://schemas.microsoft.com/office/drawing/2016/5/14/chartex" xmlns:mc="http://schemas.openxmlformats.org/markup-compatibility/2006" xmlns:aink="http://schemas.microsoft.com/office/drawing/2016/ink" xmlns:am3d="http://schemas.microsoft.com/office/drawing/2017/model3d" xmlns:o="urn:schemas-microsoft-com:office:office" xmlns:r="http://schemas.openxmlformats.org/officeDocument/2006/relationships" xmlns:m="http://schemas.openxmlformats.org/officeDocument/2006/math" xmlns:v="urn:schemas-microsoft-com:vml" xmlns:wp14="http://schemas.microsoft.com/office/word/2010/wordprocessingDrawing" xmlns:wp="http://schemas.openxmlformats.org/drawingml/2006/wordprocessingDrawing" xmlns:w10="urn:schemas-microsoft-com:office:word" xmlns:w="http://schemas.openxmlformats.org/wordprocessingml/2006/main" xmlns:w14="http://schemas.microsoft.com/office/word/2010/wordml" xmlns:w15="http://schemas.microsoft.com/office/word/2012/wordml" xmlns:w16cex="http://schemas.microsoft.com/office/word/2018/wordml/cex" xmlns:w16cid="http://schemas.microsoft.com/office/word/2016/wordml/cid" xmlns:w16="http://schemas.microsoft.com/office/word/2018/wordml" xmlns:w16sdtdh="http://schemas.microsoft.com/office/word/2020/wordml/sdtdatahash" xmlns:w16se="http://schemas.microsoft.com/office/word/2015/wordml/symex" xmlns:wpg="http://schemas.microsoft.com/office/word/2010/wordprocessingGroup" xmlns:wpi="http://schemas.microsoft.com/office/word/2010/wordprocessingInk" xmlns:wne="http://schemas.microsoft.com/office/word/2006/wordml" xmlns:wps="http://schemas.microsoft.com/office/word/2010/wordprocessingShape" mc:Ignorable="w14 w15 w16se w16cid w16 w16cex w16sdtdh wp14">
   <w:abstractNum w:abstractNumId="0" w15:restartNumberingAfterBreak="0">
@@ -1514,14 +1120,6 @@
     <w:abstractNumId w:val="0"/>
   </w:num>
 </w:numbering>
-</file>
-
-<file path=word/people.xml><?xml version="1.0" encoding="utf-8"?>
-<w15:people xmlns:wpc="http://schemas.microsoft.com/office/word/2010/wordprocessingCanvas" xmlns:cx="http://schemas.microsoft.com/office/drawing/2014/chartex" xmlns:cx1="http://schemas.microsoft.com/office/drawing/2015/9/8/chartex" xmlns:cx2="http://schemas.microsoft.com/office/drawing/2015/10/21/chartex" xmlns:cx3="http://schemas.microsoft.com/office/drawing/2016/5/9/chartex" xmlns:cx4="http://schemas.microsoft.com/office/drawing/2016/5/10/chartex" xmlns:cx5="http://schemas.microsoft.com/office/drawing/2016/5/11/chartex" xmlns:cx6="http://schemas.microsoft.com/office/drawing/2016/5/12/chartex" xmlns:cx7="http://schemas.microsoft.com/office/drawing/2016/5/13/chartex" xmlns:cx8="http://schemas.microsoft.com/office/drawing/2016/5/14/chartex" xmlns:mc="http://schemas.openxmlformats.org/markup-compatibility/2006" xmlns:aink="http://schemas.microsoft.com/office/drawing/2016/ink" xmlns:am3d="http://schemas.microsoft.com/office/drawing/2017/model3d" xmlns:o="urn:schemas-microsoft-com:office:office" xmlns:r="http://schemas.openxmlformats.org/officeDocument/2006/relationships" xmlns:m="http://schemas.openxmlformats.org/officeDocument/2006/math" xmlns:v="urn:schemas-microsoft-com:vml" xmlns:wp14="http://schemas.microsoft.com/office/word/2010/wordprocessingDrawing" xmlns:wp="http://schemas.openxmlformats.org/drawingml/2006/wordprocessingDrawing" xmlns:w10="urn:schemas-microsoft-com:office:word" xmlns:w="http://schemas.openxmlformats.org/wordprocessingml/2006/main" xmlns:w14="http://schemas.microsoft.com/office/word/2010/wordml" xmlns:w15="http://schemas.microsoft.com/office/word/2012/wordml" xmlns:w16cex="http://schemas.microsoft.com/office/word/2018/wordml/cex" xmlns:w16cid="http://schemas.microsoft.com/office/word/2016/wordml/cid" xmlns:w16="http://schemas.microsoft.com/office/word/2018/wordml" xmlns:w16sdtdh="http://schemas.microsoft.com/office/word/2020/wordml/sdtdatahash" xmlns:w16se="http://schemas.microsoft.com/office/word/2015/wordml/symex" xmlns:wpg="http://schemas.microsoft.com/office/word/2010/wordprocessingGroup" xmlns:wpi="http://schemas.microsoft.com/office/word/2010/wordprocessingInk" xmlns:wne="http://schemas.microsoft.com/office/word/2006/wordml" xmlns:wps="http://schemas.microsoft.com/office/word/2010/wordprocessingShape" mc:Ignorable="w14 w15 w16se w16cid w16 w16cex w16sdtdh wp14">
-  <w15:person w15:author="marc leslie">
-    <w15:presenceInfo w15:providerId="Windows Live" w15:userId="fcc4c0d1206d50d0"/>
-  </w15:person>
-</w15:people>
 </file>
 
 <file path=word/styles.xml><?xml version="1.0" encoding="utf-8"?>

</xml_diff>